<commit_message>
Update problem statment for Milestone 4
</commit_message>
<xml_diff>
--- a/problem_statement.docx
+++ b/problem_statement.docx
@@ -10,6 +10,8 @@
           <w:sz w:val="48"/>
         </w:rPr>
       </w:pPr>
+      <w:bookmarkStart w:id="0" w:name="_GoBack"/>
+      <w:bookmarkEnd w:id="0"/>
     </w:p>
     <w:p>
       <w:pPr>
@@ -1413,7 +1415,7 @@
                 <w:noProof/>
                 <w:webHidden/>
               </w:rPr>
-              <w:t>5</w:t>
+              <w:t>4</w:t>
             </w:r>
             <w:r>
               <w:rPr>
@@ -1481,7 +1483,7 @@
                 <w:noProof/>
                 <w:webHidden/>
               </w:rPr>
-              <w:t>5</w:t>
+              <w:t>4</w:t>
             </w:r>
             <w:r>
               <w:rPr>
@@ -1970,11 +1972,11 @@
       <w:pPr>
         <w:pStyle w:val="Heading1"/>
       </w:pPr>
-      <w:bookmarkStart w:id="0" w:name="_Toc289182323"/>
+      <w:bookmarkStart w:id="1" w:name="_Toc289182323"/>
       <w:r>
         <w:t>Version Information</w:t>
       </w:r>
-      <w:bookmarkEnd w:id="0"/>
+      <w:bookmarkEnd w:id="1"/>
     </w:p>
     <w:tbl>
       <w:tblPr>
@@ -2091,12 +2093,12 @@
       <w:pPr>
         <w:pStyle w:val="Heading1"/>
       </w:pPr>
-      <w:bookmarkStart w:id="1" w:name="_Toc289182324"/>
+      <w:bookmarkStart w:id="2" w:name="_Toc289182324"/>
       <w:r>
         <w:lastRenderedPageBreak/>
         <w:t>1 Executive Summary</w:t>
       </w:r>
-      <w:bookmarkEnd w:id="1"/>
+      <w:bookmarkEnd w:id="2"/>
     </w:p>
     <w:p>
       <w:r>
@@ -2148,11 +2150,11 @@
       <w:pPr>
         <w:pStyle w:val="Heading1"/>
       </w:pPr>
-      <w:bookmarkStart w:id="2" w:name="_Toc289182325"/>
+      <w:bookmarkStart w:id="3" w:name="_Toc289182325"/>
       <w:r>
         <w:t>2 Introduction</w:t>
       </w:r>
-      <w:bookmarkEnd w:id="2"/>
+      <w:bookmarkEnd w:id="3"/>
     </w:p>
     <w:p>
       <w:r>
@@ -2214,21 +2216,21 @@
       <w:pPr>
         <w:pStyle w:val="Heading1"/>
       </w:pPr>
-      <w:bookmarkStart w:id="3" w:name="_Toc289182326"/>
+      <w:bookmarkStart w:id="4" w:name="_Toc289182326"/>
       <w:r>
         <w:t>3 High Level Problem Summary</w:t>
       </w:r>
-      <w:bookmarkEnd w:id="3"/>
+      <w:bookmarkEnd w:id="4"/>
     </w:p>
     <w:p>
       <w:pPr>
         <w:pStyle w:val="Heading2"/>
       </w:pPr>
-      <w:bookmarkStart w:id="4" w:name="_Toc289182327"/>
+      <w:bookmarkStart w:id="5" w:name="_Toc289182327"/>
       <w:r>
         <w:t>3.1 Elevator Statement</w:t>
       </w:r>
-      <w:bookmarkEnd w:id="4"/>
+      <w:bookmarkEnd w:id="5"/>
     </w:p>
     <w:p>
       <w:r>
@@ -2257,11 +2259,11 @@
       <w:pPr>
         <w:pStyle w:val="Heading2"/>
       </w:pPr>
-      <w:bookmarkStart w:id="5" w:name="_Toc289182328"/>
+      <w:bookmarkStart w:id="6" w:name="_Toc289182328"/>
       <w:r>
         <w:t>3.2 Primary Success Criteria</w:t>
       </w:r>
-      <w:bookmarkEnd w:id="5"/>
+      <w:bookmarkEnd w:id="6"/>
     </w:p>
     <w:p>
       <w:r>
@@ -2278,21 +2280,21 @@
       <w:pPr>
         <w:pStyle w:val="Heading2"/>
       </w:pPr>
-      <w:bookmarkStart w:id="6" w:name="_Toc289182329"/>
+      <w:bookmarkStart w:id="7" w:name="_Toc289182329"/>
       <w:r>
         <w:t>3.3 Scope</w:t>
       </w:r>
-      <w:bookmarkEnd w:id="6"/>
+      <w:bookmarkEnd w:id="7"/>
     </w:p>
     <w:p>
       <w:pPr>
         <w:pStyle w:val="Heading3"/>
       </w:pPr>
-      <w:bookmarkStart w:id="7" w:name="_Toc289182330"/>
+      <w:bookmarkStart w:id="8" w:name="_Toc289182330"/>
       <w:r>
         <w:t>3.3.1 Within Scope</w:t>
       </w:r>
-      <w:bookmarkEnd w:id="7"/>
+      <w:bookmarkEnd w:id="8"/>
     </w:p>
     <w:p>
       <w:pPr>
@@ -2337,13 +2339,11 @@
       <w:pPr>
         <w:pStyle w:val="Heading3"/>
       </w:pPr>
-      <w:bookmarkStart w:id="8" w:name="_Toc289182331"/>
+      <w:bookmarkStart w:id="9" w:name="_Toc289182331"/>
       <w:r>
         <w:lastRenderedPageBreak/>
         <w:t>3.3.2 Outside Scope</w:t>
       </w:r>
-      <w:bookmarkStart w:id="9" w:name="_GoBack"/>
-      <w:bookmarkEnd w:id="8"/>
       <w:bookmarkEnd w:id="9"/>
     </w:p>
     <w:p>
@@ -5582,7 +5582,7 @@
 </file>
 
 <file path=customXml/itemProps1.xml><?xml version="1.0" encoding="utf-8"?>
-<ds:datastoreItem xmlns:ds="http://schemas.openxmlformats.org/officeDocument/2006/customXml" ds:itemID="{567F4FD7-FFFE-480D-9695-7CBE6E86B3B4}">
+<ds:datastoreItem xmlns:ds="http://schemas.openxmlformats.org/officeDocument/2006/customXml" ds:itemID="{419B824B-33CC-4E69-911E-2704701BB127}">
   <ds:schemaRefs>
     <ds:schemaRef ds:uri="http://schemas.openxmlformats.org/officeDocument/2006/bibliography"/>
   </ds:schemaRefs>

</xml_diff>